<commit_message>
rough draft coming together
</commit_message>
<xml_diff>
--- a/OB assignment.docx
+++ b/OB assignment.docx
@@ -31,9 +31,19 @@
           <w:numId w:val="4"/>
         </w:numPr>
       </w:pPr>
-      <w:r>
-        <w:t>Distors, induces I/O to see what happenes</w:t>
-      </w:r>
+      <w:proofErr w:type="spellStart"/>
+      <w:r>
+        <w:t>Distors</w:t>
+      </w:r>
+      <w:proofErr w:type="spellEnd"/>
+      <w:r>
+        <w:t xml:space="preserve">, induces I/O to see what </w:t>
+      </w:r>
+      <w:proofErr w:type="spellStart"/>
+      <w:r>
+        <w:t>happenes</w:t>
+      </w:r>
+      <w:proofErr w:type="spellEnd"/>
     </w:p>
     <w:p>
       <w:pPr>
@@ -134,11 +144,19 @@
           <w:b/>
         </w:rPr>
       </w:pPr>
+      <w:proofErr w:type="spellStart"/>
       <w:r>
         <w:rPr>
           <w:b/>
         </w:rPr>
-        <w:t>Herbergz’s Motivation – Hygiene Theory</w:t>
+        <w:t>Herbergz’s</w:t>
+      </w:r>
+      <w:proofErr w:type="spellEnd"/>
+      <w:r>
+        <w:rPr>
+          <w:b/>
+        </w:rPr>
+        <w:t xml:space="preserve"> Motivation – Hygiene Theory</w:t>
       </w:r>
     </w:p>
     <w:p/>
@@ -505,44 +523,113 @@
     <w:p/>
     <w:p/>
     <w:p/>
+    <w:p>
+      <w:hyperlink r:id="rId7" w:history="1">
+        <w:r>
+          <w:rPr>
+            <w:rStyle w:val="Hyperlink"/>
+          </w:rPr>
+          <w:t>http://www.emeraldinsight.com/case_studies.htm/journals.htm?articleid=1896705&amp;show=html&amp;WT.mc_id=alsoread</w:t>
+        </w:r>
+      </w:hyperlink>
+    </w:p>
     <w:p/>
+    <w:p>
+      <w:hyperlink r:id="rId8" w:history="1">
+        <w:r>
+          <w:rPr>
+            <w:rStyle w:val="Hyperlink"/>
+          </w:rPr>
+          <w:t>http://www.bizresearchpapers.com/38.Subha.pdf</w:t>
+        </w:r>
+      </w:hyperlink>
+    </w:p>
     <w:p/>
     <w:p>
       <w:r>
-        <w:t>Tost, Leigh Plunkett, Francesc</w:t>
-      </w:r>
-      <w:r>
-        <w:t>a Gino, and Richard P. Larrick.</w:t>
-      </w:r>
-    </w:p>
-    <w:p>
-      <w:r>
-        <w:t>"When Power Makes Others Spe</w:t>
-      </w:r>
-      <w:r>
-        <w:t>echless: The Negative Impact of</w:t>
-      </w:r>
-    </w:p>
-    <w:p>
-      <w:r>
-        <w:t>Leader Power on Team Performance." Academy of Mana</w:t>
-      </w:r>
-      <w:r>
-        <w:t>gement</w:t>
-      </w:r>
-    </w:p>
-    <w:p>
-      <w:r>
-        <w:t>Journal (forthcoming).</w:t>
-      </w:r>
-    </w:p>
-    <w:p>
+        <w:t>http://mesharpe.metapress.com/app/home/contribution.asp</w:t>
+      </w:r>
+      <w:proofErr w:type="gramStart"/>
+      <w:r>
+        <w:t>?referrer</w:t>
+      </w:r>
+      <w:proofErr w:type="gramEnd"/>
+      <w:r>
+        <w:t>=parent&amp;backto=issue,10,11;journal,25,53;linkingpublicationresults,1:106046,1</w:t>
+      </w:r>
       <w:bookmarkStart w:id="0" w:name="_GoBack"/>
       <w:bookmarkEnd w:id="0"/>
     </w:p>
-    <w:p>
-      <w:r>
-        <w:t xml:space="preserve">George Halkos, Dimitrios Bousinakis, (2010) "The effect of stress and satisfaction on productivity", International Journal of Productivity and Performance Management, Vol. 59 Iss: 5, pp.415 </w:t>
+    <w:p/>
+    <w:p>
+      <w:proofErr w:type="spellStart"/>
+      <w:r>
+        <w:t>Tost</w:t>
+      </w:r>
+      <w:proofErr w:type="spellEnd"/>
+      <w:r>
+        <w:t xml:space="preserve">, Leigh Plunkett, Francesca Gino, and Richard P. </w:t>
+      </w:r>
+      <w:proofErr w:type="spellStart"/>
+      <w:r>
+        <w:t>Larrick</w:t>
+      </w:r>
+      <w:proofErr w:type="spellEnd"/>
+      <w:r>
+        <w:t>.</w:t>
+      </w:r>
+    </w:p>
+    <w:p>
+      <w:r>
+        <w:t>"When Power Makes Others Speechless: The Negative Impact of</w:t>
+      </w:r>
+    </w:p>
+    <w:p>
+      <w:r>
+        <w:t>Leader Power on Team Performance." Academy of Management</w:t>
+      </w:r>
+    </w:p>
+    <w:p>
+      <w:r>
+        <w:t>Journal (forthcoming)</w:t>
+      </w:r>
+    </w:p>
+    <w:p/>
+    <w:p>
+      <w:r>
+        <w:t xml:space="preserve">George </w:t>
+      </w:r>
+      <w:proofErr w:type="spellStart"/>
+      <w:r>
+        <w:t>Halkos</w:t>
+      </w:r>
+      <w:proofErr w:type="spellEnd"/>
+      <w:r>
+        <w:t xml:space="preserve">, </w:t>
+      </w:r>
+      <w:proofErr w:type="spellStart"/>
+      <w:r>
+        <w:t>Dimitrios</w:t>
+      </w:r>
+      <w:proofErr w:type="spellEnd"/>
+      <w:r>
+        <w:t xml:space="preserve"> </w:t>
+      </w:r>
+      <w:proofErr w:type="spellStart"/>
+      <w:r>
+        <w:t>Bousinakis</w:t>
+      </w:r>
+      <w:proofErr w:type="spellEnd"/>
+      <w:r>
+        <w:t xml:space="preserve">, (2010) "The effect of stress and satisfaction on productivity", International Journal of Productivity and Performance Management, Vol. 59 </w:t>
+      </w:r>
+      <w:proofErr w:type="spellStart"/>
+      <w:r>
+        <w:t>Iss</w:t>
+      </w:r>
+      <w:proofErr w:type="spellEnd"/>
+      <w:r>
+        <w:t xml:space="preserve">: 5, pp.415 </w:t>
       </w:r>
       <w:r>
         <w:t>–</w:t>
@@ -552,7 +639,7 @@
       </w:r>
     </w:p>
     <w:p>
-      <w:hyperlink r:id="rId7" w:history="1">
+      <w:hyperlink r:id="rId9" w:history="1">
         <w:r>
           <w:rPr>
             <w:rStyle w:val="Hyperlink"/>
@@ -564,11 +651,43 @@
     <w:p/>
     <w:p>
       <w:r>
-        <w:t>Bakker, Arnold B. (Ed); Leiter, Michael P. , (2010). Work engagement: A handbook of essential theory and research. , (pp. 102-117). New York, NY, US: Psychology Press, viii, 209 pp.</w:t>
-      </w:r>
-    </w:p>
-    <w:p>
-      <w:hyperlink r:id="rId8" w:history="1">
+        <w:t xml:space="preserve">Bakker, Arnold B. (Ed); </w:t>
+      </w:r>
+      <w:proofErr w:type="spellStart"/>
+      <w:r>
+        <w:t>Leiter</w:t>
+      </w:r>
+      <w:proofErr w:type="spellEnd"/>
+      <w:r>
+        <w:t>, Michael P</w:t>
+      </w:r>
+      <w:proofErr w:type="gramStart"/>
+      <w:r>
+        <w:t>. ,</w:t>
+      </w:r>
+      <w:proofErr w:type="gramEnd"/>
+      <w:r>
+        <w:t xml:space="preserve"> (2010). Work engagement: A handbook of essential theory and research. , (</w:t>
+      </w:r>
+      <w:proofErr w:type="gramStart"/>
+      <w:r>
+        <w:t>pp</w:t>
+      </w:r>
+      <w:proofErr w:type="gramEnd"/>
+      <w:r>
+        <w:t xml:space="preserve">. 102-117). New York, NY, US: Psychology Press, viii, </w:t>
+      </w:r>
+      <w:proofErr w:type="gramStart"/>
+      <w:r>
+        <w:t>209</w:t>
+      </w:r>
+      <w:proofErr w:type="gramEnd"/>
+      <w:r>
+        <w:t xml:space="preserve"> pp.</w:t>
+      </w:r>
+    </w:p>
+    <w:p>
+      <w:hyperlink r:id="rId10" w:history="1">
         <w:r>
           <w:rPr>
             <w:rStyle w:val="Hyperlink"/>
@@ -581,11 +700,32 @@
     <w:p/>
     <w:p>
       <w:r>
-        <w:t>Pierce, W. David; Cameron, Judy; Banko, Katherine M.; and So, Sylvia (2003) "Positive Effects of Rewards and Performance Standards on Intrinsic Motivation," The Psychological Record: Vol. 53: Iss. 4, Article 4.</w:t>
-      </w:r>
-    </w:p>
-    <w:p>
-      <w:hyperlink r:id="rId9" w:history="1">
+        <w:t xml:space="preserve">Pierce, W. David; Cameron, Judy; </w:t>
+      </w:r>
+      <w:proofErr w:type="spellStart"/>
+      <w:r>
+        <w:t>Banko</w:t>
+      </w:r>
+      <w:proofErr w:type="spellEnd"/>
+      <w:r>
+        <w:t xml:space="preserve">, Katherine M.; and So, Sylvia (2003) "Positive Effects of Rewards and Performance Standards on Intrinsic Motivation," The Psychological Record: Vol. 53: </w:t>
+      </w:r>
+      <w:proofErr w:type="spellStart"/>
+      <w:r>
+        <w:t>Iss</w:t>
+      </w:r>
+      <w:proofErr w:type="spellEnd"/>
+      <w:r>
+        <w:t xml:space="preserve">. </w:t>
+      </w:r>
+      <w:proofErr w:type="gramStart"/>
+      <w:r>
+        <w:t>4, Article 4.</w:t>
+      </w:r>
+      <w:proofErr w:type="gramEnd"/>
+    </w:p>
+    <w:p>
+      <w:hyperlink r:id="rId11" w:history="1">
         <w:r>
           <w:rPr>
             <w:rStyle w:val="Hyperlink"/>
@@ -594,6 +734,8 @@
         </w:r>
       </w:hyperlink>
     </w:p>
+    <w:p/>
+    <w:p/>
     <w:p/>
     <w:sectPr>
       <w:pgSz w:w="12240" w:h="15840"/>
@@ -2546,7 +2688,7 @@
 </file>
 
 <file path=customXml/itemProps1.xml><?xml version="1.0" encoding="utf-8"?>
-<ds:datastoreItem xmlns:ds="http://schemas.openxmlformats.org/officeDocument/2006/customXml" ds:itemID="{3E172B32-4409-4747-92CB-4EBD14D934D0}">
+<ds:datastoreItem xmlns:ds="http://schemas.openxmlformats.org/officeDocument/2006/customXml" ds:itemID="{1EE851C4-1382-5745-836C-5D75BE2892AD}">
   <ds:schemaRefs>
     <ds:schemaRef ds:uri="http://schemas.openxmlformats.org/officeDocument/2006/bibliography"/>
   </ds:schemaRefs>

</xml_diff>